<commit_message>
docs(CodeHierarchy): add code hierarchy
</commit_message>
<xml_diff>
--- a/Final Report/User Interface Implementation/Implementation_Code hirerachy_csl.docx
+++ b/Final Report/User Interface Implementation/Implementation_Code hirerachy_csl.docx
@@ -4,14 +4,48 @@
   <w:body>
     <w:p>
       <w:r>
+        <w:t>Code Hierarchy</w:t>
+      </w:r>
+    </w:p>
+    <w:p>
+      <w:r>
+        <w:t xml:space="preserve">In this chapter, </w:t>
+      </w:r>
+      <w:r>
+        <w:t xml:space="preserve">the overall hierarchy along with detailed code hierarchy will be demonstrated </w:t>
+      </w:r>
+      <w:r>
+        <w:t xml:space="preserve">in three part. </w:t>
+      </w:r>
+      <w:r>
+        <w:t xml:space="preserve">Since the project is built based on React JavaScript Library, the code hierarchy </w:t>
+      </w:r>
+      <w:r>
+        <w:t>basically follows</w:t>
+      </w:r>
+      <w:r>
+        <w:t xml:space="preserve"> </w:t>
+      </w:r>
+      <w:r>
+        <w:t xml:space="preserve">structure of </w:t>
+      </w:r>
+      <w:r>
+        <w:t>components and scenes</w:t>
+      </w:r>
+      <w:r>
+        <w:t>.</w:t>
+      </w:r>
+    </w:p>
+    <w:p>
+      <w:r>
         <w:rPr>
           <w:noProof/>
         </w:rPr>
         <w:drawing>
-          <wp:inline distT="0" distB="0" distL="0" distR="0" wp14:anchorId="00122C5F" wp14:editId="6D924B38">
-            <wp:extent cx="2906395" cy="8853805"/>
-            <wp:effectExtent l="0" t="0" r="8255" b="4445"/>
-            <wp:docPr id="1" name="Picture 1"/>
+          <wp:inline distT="0" distB="0" distL="0" distR="0" wp14:anchorId="60A393C1" wp14:editId="2BB4232B">
+            <wp:extent cx="5270500" cy="4440555"/>
+            <wp:effectExtent l="0" t="0" r="6350" b="0"/>
+            <wp:docPr id="6" name="Picture 6"/>
             <wp:cNvGraphicFramePr>
               <a:graphicFrameLocks xmlns:a="http://schemas.openxmlformats.org/drawingml/2006/main" noChangeAspect="1"/>
             </wp:cNvGraphicFramePr>
@@ -19,7 +53,7 @@
               <a:graphicData uri="http://schemas.openxmlformats.org/drawingml/2006/picture">
                 <pic:pic xmlns:pic="http://schemas.openxmlformats.org/drawingml/2006/picture">
                   <pic:nvPicPr>
-                    <pic:cNvPr id="0" name="Picture 1"/>
+                    <pic:cNvPr id="0" name="Picture 5"/>
                     <pic:cNvPicPr>
                       <a:picLocks noChangeAspect="1" noChangeArrowheads="1"/>
                     </pic:cNvPicPr>
@@ -40,7 +74,7 @@
                   <pic:spPr bwMode="auto">
                     <a:xfrm>
                       <a:off x="0" y="0"/>
-                      <a:ext cx="2906395" cy="8853805"/>
+                      <a:ext cx="5270500" cy="4440555"/>
                     </a:xfrm>
                     <a:prstGeom prst="rect">
                       <a:avLst/>
@@ -59,47 +93,319 @@
     </w:p>
     <w:p>
       <w:r>
+        <w:t>F</w:t>
+      </w:r>
+      <w:r>
         <w:rPr>
           <w:rFonts w:hint="eastAsia"/>
         </w:rPr>
-        <w:lastRenderedPageBreak/>
-        <w:t>修改意见：</w:t>
-      </w:r>
-    </w:p>
-    <w:p>
-      <w:r>
-        <w:t>C</w:t>
-      </w:r>
-      <w:r>
-        <w:rPr>
-          <w:rFonts w:hint="eastAsia"/>
-        </w:rPr>
-        <w:t>omponents中根据实际模块用途进行分类</w:t>
-      </w:r>
-    </w:p>
-    <w:p>
-      <w:r>
-        <w:rPr>
-          <w:rFonts w:hint="eastAsia"/>
-        </w:rPr>
-        <w:t>相同类别可以进行一定整合进一个文件夹中</w:t>
-      </w:r>
-    </w:p>
-    <w:p>
-      <w:r>
-        <w:rPr>
-          <w:rFonts w:hint="eastAsia"/>
-        </w:rPr>
-        <w:t>重命名部分不一致的naming</w:t>
+        <w:t>igure</w:t>
+      </w:r>
+      <w:r>
+        <w:t xml:space="preserve">1: </w:t>
+      </w:r>
+      <w:r>
+        <w:t>Overall code hierarchy of the project</w:t>
+      </w:r>
+    </w:p>
+    <w:p>
+      <w:r>
+        <w:t xml:space="preserve">The root of the project consists of two folders, which are public and </w:t>
+      </w:r>
+      <w:proofErr w:type="spellStart"/>
+      <w:r>
+        <w:t>src</w:t>
+      </w:r>
+      <w:proofErr w:type="spellEnd"/>
+      <w:r>
+        <w:t xml:space="preserve">. </w:t>
+      </w:r>
+      <w:r>
+        <w:t xml:space="preserve">Public folder contains html entrance for this </w:t>
+      </w:r>
+      <w:proofErr w:type="gramStart"/>
+      <w:r>
+        <w:t>web based</w:t>
+      </w:r>
+      <w:proofErr w:type="gramEnd"/>
+      <w:r>
+        <w:t xml:space="preserve"> app. </w:t>
+      </w:r>
+      <w:proofErr w:type="spellStart"/>
+      <w:r>
+        <w:t>Src</w:t>
+      </w:r>
+      <w:proofErr w:type="spellEnd"/>
+      <w:r>
+        <w:t xml:space="preserve"> is the root </w:t>
+      </w:r>
+      <w:r>
+        <w:t>directory for JavaScript code</w:t>
+      </w:r>
+      <w:r>
+        <w:t xml:space="preserve"> and other resources </w:t>
+      </w:r>
+      <w:r>
+        <w:t>such as fonts</w:t>
+      </w:r>
+      <w:r>
+        <w:t xml:space="preserve"> and images</w:t>
+      </w:r>
+      <w:r>
+        <w:t xml:space="preserve">. In the </w:t>
+      </w:r>
+      <w:proofErr w:type="spellStart"/>
+      <w:r>
+        <w:t>src</w:t>
+      </w:r>
+      <w:proofErr w:type="spellEnd"/>
+      <w:r>
+        <w:t xml:space="preserve"> folder, </w:t>
+      </w:r>
+      <w:r>
+        <w:t xml:space="preserve">components directory stores all basic components </w:t>
+      </w:r>
+      <w:r>
+        <w:t xml:space="preserve">which are used to compose scenes. </w:t>
+      </w:r>
+      <w:proofErr w:type="gramStart"/>
+      <w:r>
+        <w:t>Scenes</w:t>
+      </w:r>
+      <w:proofErr w:type="gramEnd"/>
+      <w:r>
+        <w:t xml:space="preserve"> directory </w:t>
+      </w:r>
+      <w:r>
+        <w:t>stores files that defines each scene in the software.</w:t>
+      </w:r>
+      <w:r>
+        <w:t xml:space="preserve"> </w:t>
+      </w:r>
+      <w:r>
+        <w:t xml:space="preserve">Fonts and resources stores </w:t>
+      </w:r>
+      <w:r>
+        <w:t xml:space="preserve">fonts used and images in the software. </w:t>
+      </w:r>
+      <w:proofErr w:type="spellStart"/>
+      <w:r>
+        <w:t>App.jsx</w:t>
+      </w:r>
+      <w:proofErr w:type="spellEnd"/>
+      <w:r>
+        <w:t xml:space="preserve"> and index.js are two main entrance to </w:t>
+      </w:r>
+      <w:r>
+        <w:t>launch the software.</w:t>
       </w:r>
     </w:p>
     <w:p>
       <w:pPr>
         <w:rPr>
-          <w:rFonts w:hint="eastAsia"/>
+          <w:noProof/>
         </w:rPr>
       </w:pPr>
     </w:p>
+    <w:p>
+      <w:r>
+        <w:rPr>
+          <w:noProof/>
+        </w:rPr>
+        <w:lastRenderedPageBreak/>
+        <w:drawing>
+          <wp:inline distT="0" distB="0" distL="0" distR="0" wp14:anchorId="0C2958FD" wp14:editId="60A1EAA4">
+            <wp:extent cx="2392550" cy="8189089"/>
+            <wp:effectExtent l="0" t="0" r="8255" b="2540"/>
+            <wp:docPr id="7" name="Picture 7"/>
+            <wp:cNvGraphicFramePr>
+              <a:graphicFrameLocks xmlns:a="http://schemas.openxmlformats.org/drawingml/2006/main" noChangeAspect="1"/>
+            </wp:cNvGraphicFramePr>
+            <a:graphic xmlns:a="http://schemas.openxmlformats.org/drawingml/2006/main">
+              <a:graphicData uri="http://schemas.openxmlformats.org/drawingml/2006/picture">
+                <pic:pic xmlns:pic="http://schemas.openxmlformats.org/drawingml/2006/picture">
+                  <pic:nvPicPr>
+                    <pic:cNvPr id="0" name="Picture 6"/>
+                    <pic:cNvPicPr>
+                      <a:picLocks noChangeAspect="1" noChangeArrowheads="1"/>
+                    </pic:cNvPicPr>
+                  </pic:nvPicPr>
+                  <pic:blipFill rotWithShape="1">
+                    <a:blip r:embed="rId5" cstate="print">
+                      <a:extLst>
+                        <a:ext uri="{28A0092B-C50C-407E-A947-70E740481C1C}">
+                          <a14:useLocalDpi xmlns:a14="http://schemas.microsoft.com/office/drawing/2010/main" val="0"/>
+                        </a:ext>
+                      </a:extLst>
+                    </a:blip>
+                    <a:srcRect l="1" r="1548"/>
+                    <a:stretch/>
+                  </pic:blipFill>
+                  <pic:spPr bwMode="auto">
+                    <a:xfrm>
+                      <a:off x="0" y="0"/>
+                      <a:ext cx="2395649" cy="8199695"/>
+                    </a:xfrm>
+                    <a:prstGeom prst="rect">
+                      <a:avLst/>
+                    </a:prstGeom>
+                    <a:noFill/>
+                    <a:ln>
+                      <a:noFill/>
+                    </a:ln>
+                    <a:extLst>
+                      <a:ext uri="{53640926-AAD7-44D8-BBD7-CCE9431645EC}">
+                        <a14:shadowObscured xmlns:a14="http://schemas.microsoft.com/office/drawing/2010/main"/>
+                      </a:ext>
+                    </a:extLst>
+                  </pic:spPr>
+                </pic:pic>
+              </a:graphicData>
+            </a:graphic>
+          </wp:inline>
+        </w:drawing>
+      </w:r>
+    </w:p>
+    <w:p>
+      <w:r>
+        <w:t xml:space="preserve">Figure2: Code hierarchy of </w:t>
+      </w:r>
+      <w:r>
+        <w:t>components directory</w:t>
+      </w:r>
+    </w:p>
+    <w:p>
+      <w:proofErr w:type="gramStart"/>
+      <w:r>
+        <w:t>Components</w:t>
+      </w:r>
+      <w:proofErr w:type="gramEnd"/>
+      <w:r>
+        <w:t xml:space="preserve"> directory contains all the basic components</w:t>
+      </w:r>
+      <w:r>
+        <w:t xml:space="preserve"> functioned as </w:t>
+      </w:r>
+      <w:r>
+        <w:t xml:space="preserve">subparts in </w:t>
+      </w:r>
+      <w:r>
+        <w:lastRenderedPageBreak/>
+        <w:t xml:space="preserve">software scenes. </w:t>
+      </w:r>
+      <w:r>
+        <w:t xml:space="preserve">Components were built separately </w:t>
+      </w:r>
+      <w:proofErr w:type="gramStart"/>
+      <w:r>
+        <w:t>in order to</w:t>
+      </w:r>
+      <w:proofErr w:type="gramEnd"/>
+      <w:r>
+        <w:t xml:space="preserve"> make them reusable. This is also a feature of React as a </w:t>
+      </w:r>
+      <w:r>
+        <w:t>JavaScript Library based on reusable components.</w:t>
+      </w:r>
+    </w:p>
+    <w:p>
+      <w:pPr>
+        <w:rPr>
+          <w:noProof/>
+        </w:rPr>
+      </w:pPr>
+    </w:p>
+    <w:p>
+      <w:r>
+        <w:rPr>
+          <w:noProof/>
+        </w:rPr>
+        <w:drawing>
+          <wp:inline distT="0" distB="0" distL="0" distR="0" wp14:anchorId="0EE00CED" wp14:editId="6EA39BE9">
+            <wp:extent cx="4456253" cy="7696121"/>
+            <wp:effectExtent l="0" t="0" r="1905" b="635"/>
+            <wp:docPr id="4" name="Picture 4"/>
+            <wp:cNvGraphicFramePr>
+              <a:graphicFrameLocks xmlns:a="http://schemas.openxmlformats.org/drawingml/2006/main" noChangeAspect="1"/>
+            </wp:cNvGraphicFramePr>
+            <a:graphic xmlns:a="http://schemas.openxmlformats.org/drawingml/2006/main">
+              <a:graphicData uri="http://schemas.openxmlformats.org/drawingml/2006/picture">
+                <pic:pic xmlns:pic="http://schemas.openxmlformats.org/drawingml/2006/picture">
+                  <pic:nvPicPr>
+                    <pic:cNvPr id="0" name="Picture 3"/>
+                    <pic:cNvPicPr>
+                      <a:picLocks noChangeAspect="1" noChangeArrowheads="1"/>
+                    </pic:cNvPicPr>
+                  </pic:nvPicPr>
+                  <pic:blipFill rotWithShape="1">
+                    <a:blip r:embed="rId6" cstate="print">
+                      <a:extLst>
+                        <a:ext uri="{28A0092B-C50C-407E-A947-70E740481C1C}">
+                          <a14:useLocalDpi xmlns:a14="http://schemas.microsoft.com/office/drawing/2010/main" val="0"/>
+                        </a:ext>
+                      </a:extLst>
+                    </a:blip>
+                    <a:srcRect r="1033"/>
+                    <a:stretch/>
+                  </pic:blipFill>
+                  <pic:spPr bwMode="auto">
+                    <a:xfrm>
+                      <a:off x="0" y="0"/>
+                      <a:ext cx="4457751" cy="7698709"/>
+                    </a:xfrm>
+                    <a:prstGeom prst="rect">
+                      <a:avLst/>
+                    </a:prstGeom>
+                    <a:noFill/>
+                    <a:ln>
+                      <a:noFill/>
+                    </a:ln>
+                    <a:extLst>
+                      <a:ext uri="{53640926-AAD7-44D8-BBD7-CCE9431645EC}">
+                        <a14:shadowObscured xmlns:a14="http://schemas.microsoft.com/office/drawing/2010/main"/>
+                      </a:ext>
+                    </a:extLst>
+                  </pic:spPr>
+                </pic:pic>
+              </a:graphicData>
+            </a:graphic>
+          </wp:inline>
+        </w:drawing>
+      </w:r>
+    </w:p>
+    <w:p>
+      <w:r>
+        <w:t xml:space="preserve">Figure3: </w:t>
+      </w:r>
+      <w:r>
+        <w:t xml:space="preserve">Code hierarchy of </w:t>
+      </w:r>
+      <w:r>
+        <w:t>scenes</w:t>
+      </w:r>
+      <w:r>
+        <w:t xml:space="preserve"> directory</w:t>
+      </w:r>
+    </w:p>
+    <w:p>
+      <w:r>
+        <w:lastRenderedPageBreak/>
+        <w:t xml:space="preserve">Directory scenes contains main pages and subpages. Main pages are three </w:t>
+      </w:r>
+      <w:r>
+        <w:t>sections Tutorial, Procedure and Correctness.</w:t>
+      </w:r>
+      <w:r>
+        <w:t xml:space="preserve"> Subpages consists of pages </w:t>
+      </w:r>
+      <w:r>
+        <w:t xml:space="preserve">inside those three main sections. Each scene file </w:t>
+      </w:r>
+      <w:r>
+        <w:t>defines how a specific page would be displayed in the software.</w:t>
+      </w:r>
+    </w:p>
+    <w:p/>
     <w:sectPr>
       <w:pgSz w:w="11906" w:h="16838"/>
       <w:pgMar w:top="1440" w:right="1800" w:bottom="1440" w:left="1800" w:header="851" w:footer="992" w:gutter="0"/>
@@ -233,6 +539,7 @@
     <w:lsdException w:name="HTML Sample" w:semiHidden="1" w:unhideWhenUsed="1"/>
     <w:lsdException w:name="HTML Typewriter" w:semiHidden="1" w:unhideWhenUsed="1"/>
     <w:lsdException w:name="HTML Variable" w:semiHidden="1" w:unhideWhenUsed="1"/>
+    <w:lsdException w:name="Normal Table" w:semiHidden="1" w:unhideWhenUsed="1"/>
     <w:lsdException w:name="annotation subject" w:semiHidden="1" w:unhideWhenUsed="1"/>
     <w:lsdException w:name="No List" w:semiHidden="1" w:unhideWhenUsed="1"/>
     <w:lsdException w:name="Outline List 1" w:semiHidden="1" w:unhideWhenUsed="1"/>
@@ -279,8 +586,10 @@
     <w:lsdException w:name="Table Subtle 2" w:semiHidden="1" w:unhideWhenUsed="1"/>
     <w:lsdException w:name="Table Web 1" w:semiHidden="1" w:unhideWhenUsed="1"/>
     <w:lsdException w:name="Table Web 2" w:semiHidden="1" w:unhideWhenUsed="1"/>
+    <w:lsdException w:name="Table Web 3" w:semiHidden="1" w:unhideWhenUsed="1"/>
     <w:lsdException w:name="Balloon Text" w:semiHidden="1" w:unhideWhenUsed="1"/>
     <w:lsdException w:name="Table Grid" w:uiPriority="39"/>
+    <w:lsdException w:name="Table Theme" w:semiHidden="1" w:unhideWhenUsed="1"/>
     <w:lsdException w:name="Placeholder Text" w:semiHidden="1"/>
     <w:lsdException w:name="No Spacing" w:uiPriority="1" w:qFormat="1"/>
     <w:lsdException w:name="Light Shading" w:uiPriority="60"/>

</xml_diff>